<commit_message>
Build the JSS submitting version online
</commit_message>
<xml_diff>
--- a/jss_clone_issue/LetterToEditorsFromNadim.docx
+++ b/jss_clone_issue/LetterToEditorsFromNadim.docx
@@ -64,7 +64,25 @@
           <w:sz w:val="24"/>
           <w:szCs w:val="24"/>
         </w:rPr>
-        <w:t>July 10, 2020</w:t>
+        <w:t xml:space="preserve">July </w:t>
+      </w:r>
+      <w:r>
+        <w:rPr>
+          <w:rStyle w:val="fontstyle01"/>
+          <w:rFonts w:ascii="Times New Roman" w:hAnsi="Times New Roman" w:cs="Times New Roman"/>
+          <w:sz w:val="24"/>
+          <w:szCs w:val="24"/>
+        </w:rPr>
+        <w:t>22</w:t>
+      </w:r>
+      <w:r>
+        <w:rPr>
+          <w:rStyle w:val="fontstyle01"/>
+          <w:rFonts w:ascii="Times New Roman" w:hAnsi="Times New Roman" w:cs="Times New Roman"/>
+          <w:sz w:val="24"/>
+          <w:szCs w:val="24"/>
+        </w:rPr>
+        <w:t>, 2020</w:t>
       </w:r>
     </w:p>
     <w:p>
@@ -215,7 +233,7 @@
           <w:szCs w:val="24"/>
         </w:rPr>
         <w:br/>
-        <w:t>We would like to submit an extended version of our earlier work on</w:t>
+        <w:t xml:space="preserve">We would like to submit an extended version of our earlier work on ranking some existing good clone detection tools </w:t>
       </w:r>
       <w:r>
         <w:rPr>
@@ -224,7 +242,7 @@
           <w:sz w:val="24"/>
           <w:szCs w:val="24"/>
         </w:rPr>
-        <w:t xml:space="preserve"> ranking some existing good clone detection tools </w:t>
+        <w:t>based on</w:t>
       </w:r>
       <w:r>
         <w:rPr>
@@ -233,15 +251,6 @@
           <w:sz w:val="24"/>
           <w:szCs w:val="24"/>
         </w:rPr>
-        <w:t>based on</w:t>
-      </w:r>
-      <w:r>
-        <w:rPr>
-          <w:rFonts w:ascii="Times New Roman" w:hAnsi="Times New Roman" w:cs="Times New Roman"/>
-          <w:color w:val="000000"/>
-          <w:sz w:val="24"/>
-          <w:szCs w:val="24"/>
-        </w:rPr>
         <w:t xml:space="preserve"> their capability to predict co-change candidates during software evolution. </w:t>
       </w:r>
       <w:r>
@@ -251,16 +260,7 @@
           <w:sz w:val="24"/>
           <w:szCs w:val="24"/>
         </w:rPr>
-        <w:t xml:space="preserve">Our earlier work titled </w:t>
-      </w:r>
-      <w:r>
-        <w:rPr>
-          <w:rStyle w:val="fontstyle01"/>
-          <w:rFonts w:ascii="Times New Roman" w:hAnsi="Times New Roman" w:cs="Times New Roman"/>
-          <w:sz w:val="24"/>
-          <w:szCs w:val="24"/>
-        </w:rPr>
-        <w:t>as “</w:t>
+        <w:t>Our earlier work titled as “</w:t>
       </w:r>
       <w:r>
         <w:rPr>
@@ -271,8 +271,9 @@
           <w:sz w:val="24"/>
           <w:szCs w:val="24"/>
         </w:rPr>
-        <w:t>Evaluating Performance of Clone Detection Tools in</w:t>
-      </w:r>
+        <w:t xml:space="preserve">Evaluating Performance of Clone Detection Tools in Detecting Cloned </w:t>
+      </w:r>
+      <w:proofErr w:type="spellStart"/>
       <w:r>
         <w:rPr>
           <w:rStyle w:val="fontstyle01"/>
@@ -282,8 +283,9 @@
           <w:sz w:val="24"/>
           <w:szCs w:val="24"/>
         </w:rPr>
-        <w:t xml:space="preserve"> </w:t>
-      </w:r>
+        <w:t>Cochange</w:t>
+      </w:r>
+      <w:proofErr w:type="spellEnd"/>
       <w:r>
         <w:rPr>
           <w:rStyle w:val="fontstyle01"/>
@@ -293,30 +295,6 @@
           <w:sz w:val="24"/>
           <w:szCs w:val="24"/>
         </w:rPr>
-        <w:t xml:space="preserve">Detecting Cloned </w:t>
-      </w:r>
-      <w:proofErr w:type="spellStart"/>
-      <w:r>
-        <w:rPr>
-          <w:rStyle w:val="fontstyle01"/>
-          <w:rFonts w:ascii="Times New Roman" w:hAnsi="Times New Roman" w:cs="Times New Roman"/>
-          <w:b/>
-          <w:bCs/>
-          <w:sz w:val="24"/>
-          <w:szCs w:val="24"/>
-        </w:rPr>
-        <w:t>Cochange</w:t>
-      </w:r>
-      <w:proofErr w:type="spellEnd"/>
-      <w:r>
-        <w:rPr>
-          <w:rStyle w:val="fontstyle01"/>
-          <w:rFonts w:ascii="Times New Roman" w:hAnsi="Times New Roman" w:cs="Times New Roman"/>
-          <w:b/>
-          <w:bCs/>
-          <w:sz w:val="24"/>
-          <w:szCs w:val="24"/>
-        </w:rPr>
         <w:t xml:space="preserve"> Candidates</w:t>
       </w:r>
       <w:r>
@@ -326,25 +304,7 @@
           <w:sz w:val="24"/>
           <w:szCs w:val="24"/>
         </w:rPr>
-        <w:t>” was published in IEEE 14th International Workshop on Software Clones (IWSC)</w:t>
-      </w:r>
-      <w:r>
-        <w:rPr>
-          <w:rStyle w:val="fontstyle01"/>
-          <w:rFonts w:ascii="Times New Roman" w:hAnsi="Times New Roman" w:cs="Times New Roman"/>
-          <w:sz w:val="24"/>
-          <w:szCs w:val="24"/>
-        </w:rPr>
-        <w:t>,</w:t>
-      </w:r>
-      <w:r>
-        <w:rPr>
-          <w:rStyle w:val="fontstyle01"/>
-          <w:rFonts w:ascii="Times New Roman" w:hAnsi="Times New Roman" w:cs="Times New Roman"/>
-          <w:sz w:val="24"/>
-          <w:szCs w:val="24"/>
-        </w:rPr>
-        <w:t xml:space="preserve"> 2020.</w:t>
+        <w:t>” was published in IEEE 14th International Workshop on Software Clones (IWSC), 2020.</w:t>
       </w:r>
       <w:r>
         <w:rPr>
@@ -362,7 +322,106 @@
           <w:sz w:val="24"/>
           <w:szCs w:val="24"/>
         </w:rPr>
-        <w:t>In this work, we have used six open-source software as subject systems to evaluate the performance of six clone detection tools which have been reported good in detection clone fragments from software source code by recent studies. By answering two research questions, we have been evaluated that, even though a tool which is good in detecting clone fragments from software systems may not be good in detecting cloned co-change candidates. We also investigated and reported two possible reasons for such a difference in the performance of clone detection tools while we are using them to predict co-change fragments. We extend our previous work by answering two additional research questions (RQ3, RQ4) to find a more specific reason for the variation of the performance by clone detectors in detecting co-change candidates. We have also increased the generalizability of the previous study by adding two more software systems as subject system and six more clone detection tool implementation. Therefore, our implementation has been upgraded from 6X6 to 12X8 (Clone detector X Subject Systems) in the current version of the study. In the current extended version of the study, we have shown that the performance of clone detection tools in detecting cloned co-change fragments not only dependent on the number of clone fragments detected and the line covered in the source file by those fragments but also the type of detected clone and underlying source code processing techniques also have some impact. In the following paragraphs, we describe how we extend our earlier work.</w:t>
+        <w:t>In this work, we have used six open-source software</w:t>
+      </w:r>
+      <w:r>
+        <w:rPr>
+          <w:rStyle w:val="fontstyle01"/>
+          <w:rFonts w:ascii="Times New Roman" w:hAnsi="Times New Roman" w:cs="Times New Roman"/>
+          <w:sz w:val="24"/>
+          <w:szCs w:val="24"/>
+        </w:rPr>
+        <w:t xml:space="preserve"> systems</w:t>
+      </w:r>
+      <w:r>
+        <w:rPr>
+          <w:rStyle w:val="fontstyle01"/>
+          <w:rFonts w:ascii="Times New Roman" w:hAnsi="Times New Roman" w:cs="Times New Roman"/>
+          <w:sz w:val="24"/>
+          <w:szCs w:val="24"/>
+        </w:rPr>
+        <w:t xml:space="preserve"> as subject systems to evaluate the performance of six clone detection tools which have been reported </w:t>
+      </w:r>
+      <w:r>
+        <w:rPr>
+          <w:rStyle w:val="fontstyle01"/>
+          <w:rFonts w:ascii="Times New Roman" w:hAnsi="Times New Roman" w:cs="Times New Roman"/>
+          <w:sz w:val="24"/>
+          <w:szCs w:val="24"/>
+        </w:rPr>
+        <w:t>as promising detectors in detecting</w:t>
+      </w:r>
+      <w:r>
+        <w:rPr>
+          <w:rStyle w:val="fontstyle01"/>
+          <w:rFonts w:ascii="Times New Roman" w:hAnsi="Times New Roman" w:cs="Times New Roman"/>
+          <w:sz w:val="24"/>
+          <w:szCs w:val="24"/>
+        </w:rPr>
+        <w:t xml:space="preserve"> </w:t>
+      </w:r>
+      <w:r>
+        <w:rPr>
+          <w:rStyle w:val="fontstyle01"/>
+          <w:rFonts w:ascii="Times New Roman" w:hAnsi="Times New Roman" w:cs="Times New Roman"/>
+          <w:sz w:val="24"/>
+          <w:szCs w:val="24"/>
+        </w:rPr>
+        <w:t>clone fragments from software source code by recent studies. By answering two research questions, we have evaluated that even though a tool which is good in detecting clone fragments from software systems may not be good in detecting cloned co-change candidates. We also investigated and reported two possible reasons for such a difference in the performance of clone detection tools while we are using them to predict co-change fragments. We extend our previous work by answering two additional research questions (RQ3, RQ4) to find a more specific reason for the variation of the performance by clone detectors in detecting co-change candidates. We have also increased the generalizability of the previous study by adding two more software systems as subject system</w:t>
+      </w:r>
+      <w:r>
+        <w:rPr>
+          <w:rStyle w:val="fontstyle01"/>
+          <w:rFonts w:ascii="Times New Roman" w:hAnsi="Times New Roman" w:cs="Times New Roman"/>
+          <w:sz w:val="24"/>
+          <w:szCs w:val="24"/>
+        </w:rPr>
+        <w:t>s</w:t>
+      </w:r>
+      <w:r>
+        <w:rPr>
+          <w:rStyle w:val="fontstyle01"/>
+          <w:rFonts w:ascii="Times New Roman" w:hAnsi="Times New Roman" w:cs="Times New Roman"/>
+          <w:sz w:val="24"/>
+          <w:szCs w:val="24"/>
+        </w:rPr>
+        <w:t xml:space="preserve"> and six more clone detection tool implementation</w:t>
+      </w:r>
+      <w:r>
+        <w:rPr>
+          <w:rStyle w:val="fontstyle01"/>
+          <w:rFonts w:ascii="Times New Roman" w:hAnsi="Times New Roman" w:cs="Times New Roman"/>
+          <w:sz w:val="24"/>
+          <w:szCs w:val="24"/>
+        </w:rPr>
+        <w:t>s</w:t>
+      </w:r>
+      <w:r>
+        <w:rPr>
+          <w:rStyle w:val="fontstyle01"/>
+          <w:rFonts w:ascii="Times New Roman" w:hAnsi="Times New Roman" w:cs="Times New Roman"/>
+          <w:sz w:val="24"/>
+          <w:szCs w:val="24"/>
+        </w:rPr>
+        <w:t xml:space="preserve">. Therefore, our </w:t>
+      </w:r>
+      <w:r>
+        <w:rPr>
+          <w:rStyle w:val="fontstyle01"/>
+          <w:rFonts w:ascii="Times New Roman" w:hAnsi="Times New Roman" w:cs="Times New Roman"/>
+          <w:sz w:val="24"/>
+          <w:szCs w:val="24"/>
+        </w:rPr>
+        <w:t>investigation</w:t>
+      </w:r>
+      <w:r>
+        <w:rPr>
+          <w:rStyle w:val="fontstyle01"/>
+          <w:rFonts w:ascii="Times New Roman" w:hAnsi="Times New Roman" w:cs="Times New Roman"/>
+          <w:sz w:val="24"/>
+          <w:szCs w:val="24"/>
+        </w:rPr>
+        <w:t xml:space="preserve"> has been upgraded from 6X6 to 12X8 (Clone detector X Subject Systems) in the current version of the study. In the current extended version of the study, we have shown that the performance of clone detection tools in detecting cloned co-change fragments not only dependent on the number of clone fragments detected and the line covered in the source file by those fragments but also the type of detected clone and underlying source code processing techniques also have some impact. In the following paragraphs, we describe how we extend our earlier work.</w:t>
       </w:r>
     </w:p>
     <w:p>
@@ -419,7 +478,25 @@
           <w:sz w:val="24"/>
           <w:szCs w:val="24"/>
         </w:rPr>
-        <w:t xml:space="preserve">In the earlier implementation, we have applied six clone detection tools five of them (Deckard, </w:t>
+        <w:t>In the earlier implementation, we have applied six clone detection tools</w:t>
+      </w:r>
+      <w:r>
+        <w:rPr>
+          <w:rFonts w:ascii="Times New Roman" w:eastAsia="Times New Roman" w:hAnsi="Times New Roman" w:cs="Times New Roman"/>
+          <w:color w:val="0E101A"/>
+          <w:sz w:val="24"/>
+          <w:szCs w:val="24"/>
+        </w:rPr>
+        <w:t>,</w:t>
+      </w:r>
+      <w:r>
+        <w:rPr>
+          <w:rFonts w:ascii="Times New Roman" w:eastAsia="Times New Roman" w:hAnsi="Times New Roman" w:cs="Times New Roman"/>
+          <w:color w:val="0E101A"/>
+          <w:sz w:val="24"/>
+          <w:szCs w:val="24"/>
+        </w:rPr>
+        <w:t xml:space="preserve"> five of them (Deckard, </w:t>
       </w:r>
       <w:proofErr w:type="spellStart"/>
       <w:r>
@@ -479,7 +556,25 @@
           <w:sz w:val="24"/>
           <w:szCs w:val="24"/>
         </w:rPr>
-        <w:t xml:space="preserve">) have been reported very good tools for detecting Type-1, 2, 3 clones. We added one text similarity-based tool (Simian) as the sixth tool in the earlier implementation. To extend the work, we added six additional implementations of clone detection techniques by using three additional tools. New tools added are </w:t>
+        <w:t>) have been reported</w:t>
+      </w:r>
+      <w:r>
+        <w:rPr>
+          <w:rFonts w:ascii="Times New Roman" w:eastAsia="Times New Roman" w:hAnsi="Times New Roman" w:cs="Times New Roman"/>
+          <w:color w:val="0E101A"/>
+          <w:sz w:val="24"/>
+          <w:szCs w:val="24"/>
+        </w:rPr>
+        <w:t xml:space="preserve"> as</w:t>
+      </w:r>
+      <w:r>
+        <w:rPr>
+          <w:rFonts w:ascii="Times New Roman" w:eastAsia="Times New Roman" w:hAnsi="Times New Roman" w:cs="Times New Roman"/>
+          <w:color w:val="0E101A"/>
+          <w:sz w:val="24"/>
+          <w:szCs w:val="24"/>
+        </w:rPr>
+        <w:t xml:space="preserve"> very good tools for detecting Type-1, 2, 3 clones. We added one text similarity-based tool (Simian) as the sixth tool in the earlier implementation. To extend the work, we added six additional implementations of clone detection techniques by using three additional tools. New tools added are </w:t>
       </w:r>
       <w:proofErr w:type="spellStart"/>
       <w:r>
@@ -529,6 +624,7 @@
           <w:sz w:val="24"/>
           <w:szCs w:val="24"/>
         </w:rPr>
+        <w:lastRenderedPageBreak/>
         <w:t>CloneWorks</w:t>
       </w:r>
       <w:proofErr w:type="spellEnd"/>
@@ -539,17 +635,7 @@
           <w:sz w:val="24"/>
           <w:szCs w:val="24"/>
         </w:rPr>
-        <w:t xml:space="preserve"> have been reported as a fast and flexible clone detector for large-scale near-</w:t>
-      </w:r>
-      <w:r>
-        <w:rPr>
-          <w:rFonts w:ascii="Times New Roman" w:eastAsia="Times New Roman" w:hAnsi="Times New Roman" w:cs="Times New Roman"/>
-          <w:color w:val="0E101A"/>
-          <w:sz w:val="24"/>
-          <w:szCs w:val="24"/>
-        </w:rPr>
-        <w:lastRenderedPageBreak/>
-        <w:t xml:space="preserve">miss clone detection experiments. </w:t>
+        <w:t xml:space="preserve"> have been reported as a fast and flexible clone detector for large-scale near-miss clone detection experiments. </w:t>
       </w:r>
       <w:proofErr w:type="spellStart"/>
       <w:r>
@@ -572,7 +658,6 @@
         <w:t xml:space="preserve"> provides options to modify </w:t>
       </w:r>
       <w:proofErr w:type="spellStart"/>
-      <w:proofErr w:type="gramStart"/>
       <w:r>
         <w:rPr>
           <w:rFonts w:ascii="Times New Roman" w:eastAsia="Times New Roman" w:hAnsi="Times New Roman" w:cs="Times New Roman"/>
@@ -583,15 +668,32 @@
         <w:t>it’s</w:t>
       </w:r>
       <w:proofErr w:type="spellEnd"/>
-      <w:proofErr w:type="gramEnd"/>
-      <w:r>
-        <w:rPr>
-          <w:rFonts w:ascii="Times New Roman" w:eastAsia="Times New Roman" w:hAnsi="Times New Roman" w:cs="Times New Roman"/>
-          <w:color w:val="0E101A"/>
-          <w:sz w:val="24"/>
-          <w:szCs w:val="24"/>
-        </w:rPr>
-        <w:t xml:space="preserve"> configuration files which effects on the source code processing mechanism while detecting the clones. This is important to target specific types (1, 2, or 3) of clone by using this clone detection tool. We have applied four types of different configuration files to detect Type-3 pattern, Type-3 Token, Type-2 Blind, and Type-1 clones by using </w:t>
+      <w:r>
+        <w:rPr>
+          <w:rFonts w:ascii="Times New Roman" w:eastAsia="Times New Roman" w:hAnsi="Times New Roman" w:cs="Times New Roman"/>
+          <w:color w:val="0E101A"/>
+          <w:sz w:val="24"/>
+          <w:szCs w:val="24"/>
+        </w:rPr>
+        <w:t xml:space="preserve"> configuration files which</w:t>
+      </w:r>
+      <w:r>
+        <w:rPr>
+          <w:rFonts w:ascii="Times New Roman" w:eastAsia="Times New Roman" w:hAnsi="Times New Roman" w:cs="Times New Roman"/>
+          <w:color w:val="0E101A"/>
+          <w:sz w:val="24"/>
+          <w:szCs w:val="24"/>
+        </w:rPr>
+        <w:t xml:space="preserve"> have</w:t>
+      </w:r>
+      <w:r>
+        <w:rPr>
+          <w:rFonts w:ascii="Times New Roman" w:eastAsia="Times New Roman" w:hAnsi="Times New Roman" w:cs="Times New Roman"/>
+          <w:color w:val="0E101A"/>
+          <w:sz w:val="24"/>
+          <w:szCs w:val="24"/>
+        </w:rPr>
+        <w:t xml:space="preserve"> effects on the source code processing mechanism while detecting the clones. This is important to target specific types (1, 2, or 3) of clone by using this clone detection tool. We have applied four types of different configuration files to detect Type-3 pattern, Type-3 Token, Type-2 Blind, and Type-1 clones by using </w:t>
       </w:r>
       <w:proofErr w:type="spellStart"/>
       <w:r>
@@ -631,7 +733,25 @@
           <w:sz w:val="24"/>
           <w:szCs w:val="24"/>
         </w:rPr>
-        <w:t xml:space="preserve"> is known as a multilinguistic token-based code clone detection system for large scale source code. Inclusion of </w:t>
+        <w:t xml:space="preserve"> is known as a multilinguistic token-based code clone detection </w:t>
+      </w:r>
+      <w:r>
+        <w:rPr>
+          <w:rFonts w:ascii="Times New Roman" w:eastAsia="Times New Roman" w:hAnsi="Times New Roman" w:cs="Times New Roman"/>
+          <w:color w:val="0E101A"/>
+          <w:sz w:val="24"/>
+          <w:szCs w:val="24"/>
+        </w:rPr>
+        <w:t>technique</w:t>
+      </w:r>
+      <w:r>
+        <w:rPr>
+          <w:rFonts w:ascii="Times New Roman" w:eastAsia="Times New Roman" w:hAnsi="Times New Roman" w:cs="Times New Roman"/>
+          <w:color w:val="0E101A"/>
+          <w:sz w:val="24"/>
+          <w:szCs w:val="24"/>
+        </w:rPr>
+        <w:t xml:space="preserve"> for large scale source code. Inclusion of </w:t>
       </w:r>
       <w:proofErr w:type="spellStart"/>
       <w:r>
@@ -651,16 +771,7 @@
           <w:sz w:val="24"/>
           <w:szCs w:val="24"/>
         </w:rPr>
-        <w:t xml:space="preserve"> enriched the variation of detected clone fragments in the extended study. To make more comparison of the performance of type-1 clones in detecting co-change candidates we added Duplo in our study</w:t>
-      </w:r>
-      <w:r>
-        <w:rPr>
-          <w:rFonts w:ascii="Times New Roman" w:eastAsia="Times New Roman" w:hAnsi="Times New Roman" w:cs="Times New Roman"/>
-          <w:color w:val="0E101A"/>
-          <w:sz w:val="24"/>
-          <w:szCs w:val="24"/>
-        </w:rPr>
-        <w:t>.</w:t>
+        <w:t xml:space="preserve"> enriched the variation of detected clone fragments in the extended study. To make more comparison of the performance of type-1 clones in detecting co-change candidates we added Duplo in our study.</w:t>
       </w:r>
       <w:r>
         <w:rPr>
@@ -771,7 +882,23 @@
           <w:sz w:val="24"/>
           <w:szCs w:val="24"/>
         </w:rPr>
-        <w:t xml:space="preserve"> Our earlier implementation evaluated only two research question to find the comparison scenario of clone detectors in detecting co-change candidates and reasons behind these performance variations of those tools. We have adde</w:t>
+        <w:t xml:space="preserve"> Our earlier </w:t>
+      </w:r>
+      <w:r>
+        <w:rPr>
+          <w:rFonts w:ascii="Times New Roman" w:hAnsi="Times New Roman" w:cs="Times New Roman"/>
+          <w:sz w:val="24"/>
+          <w:szCs w:val="24"/>
+        </w:rPr>
+        <w:t>investigation</w:t>
+      </w:r>
+      <w:r>
+        <w:rPr>
+          <w:rFonts w:ascii="Times New Roman" w:hAnsi="Times New Roman" w:cs="Times New Roman"/>
+          <w:sz w:val="24"/>
+          <w:szCs w:val="24"/>
+        </w:rPr>
+        <w:t xml:space="preserve"> evaluated only two research question to find the comparison scenario of clone detectors in detecting co-change candidates and reasons behind these performance variations of those tools. We have adde</w:t>
       </w:r>
       <w:r>
         <w:rPr>
@@ -787,7 +914,23 @@
           <w:sz w:val="24"/>
           <w:szCs w:val="24"/>
         </w:rPr>
-        <w:t xml:space="preserve"> two more research question in the extended study to find </w:t>
+        <w:t xml:space="preserve"> two more research question</w:t>
+      </w:r>
+      <w:r>
+        <w:rPr>
+          <w:rFonts w:ascii="Times New Roman" w:hAnsi="Times New Roman" w:cs="Times New Roman"/>
+          <w:sz w:val="24"/>
+          <w:szCs w:val="24"/>
+        </w:rPr>
+        <w:t>s</w:t>
+      </w:r>
+      <w:r>
+        <w:rPr>
+          <w:rFonts w:ascii="Times New Roman" w:hAnsi="Times New Roman" w:cs="Times New Roman"/>
+          <w:sz w:val="24"/>
+          <w:szCs w:val="24"/>
+        </w:rPr>
+        <w:t xml:space="preserve"> in the extended study to find </w:t>
       </w:r>
       <w:r>
         <w:rPr>
@@ -858,58 +1001,15 @@
           <w:szCs w:val="24"/>
           <w:u w:val="single"/>
         </w:rPr>
-        <w:t>Updating different sections in the paper to incorporate our new findings</w:t>
-      </w:r>
-      <w:r>
-        <w:rPr>
-          <w:rFonts w:ascii="Times New Roman" w:hAnsi="Times New Roman" w:cs="Times New Roman"/>
-          <w:b/>
-          <w:bCs/>
-          <w:sz w:val="24"/>
-          <w:szCs w:val="24"/>
-          <w:u w:val="single"/>
-        </w:rPr>
-        <w:t>:</w:t>
-      </w:r>
-      <w:r>
-        <w:rPr>
-          <w:rFonts w:ascii="Times New Roman" w:hAnsi="Times New Roman" w:cs="Times New Roman"/>
-          <w:sz w:val="24"/>
-          <w:szCs w:val="24"/>
-        </w:rPr>
-        <w:t xml:space="preserve"> We have updated different sections such as Abstract, Introduction, Methodology, Experimental Result,</w:t>
-      </w:r>
-      <w:r>
-        <w:rPr>
-          <w:rFonts w:ascii="Times New Roman" w:hAnsi="Times New Roman" w:cs="Times New Roman"/>
-          <w:sz w:val="24"/>
-          <w:szCs w:val="24"/>
-        </w:rPr>
-        <w:t xml:space="preserve"> </w:t>
-      </w:r>
-      <w:r>
-        <w:rPr>
-          <w:rFonts w:ascii="Times New Roman" w:hAnsi="Times New Roman" w:cs="Times New Roman"/>
-          <w:sz w:val="24"/>
-          <w:szCs w:val="24"/>
-        </w:rPr>
-        <w:t>Discussion</w:t>
-      </w:r>
-      <w:r>
-        <w:rPr>
-          <w:rFonts w:ascii="Times New Roman" w:hAnsi="Times New Roman" w:cs="Times New Roman"/>
-          <w:sz w:val="24"/>
-          <w:szCs w:val="24"/>
-        </w:rPr>
-        <w:t xml:space="preserve">, </w:t>
-      </w:r>
-      <w:r>
-        <w:rPr>
-          <w:rFonts w:ascii="Times New Roman" w:hAnsi="Times New Roman" w:cs="Times New Roman"/>
-          <w:sz w:val="24"/>
-          <w:szCs w:val="24"/>
-        </w:rPr>
-        <w:t>Conclusion and Future Works by adding our new findings from our extended research.</w:t>
+        <w:t>Updating different sections in the paper to incorporate our new findings:</w:t>
+      </w:r>
+      <w:r>
+        <w:rPr>
+          <w:rFonts w:ascii="Times New Roman" w:hAnsi="Times New Roman" w:cs="Times New Roman"/>
+          <w:sz w:val="24"/>
+          <w:szCs w:val="24"/>
+        </w:rPr>
+        <w:t xml:space="preserve"> We have updated different sections such as Abstract, Introduction, Methodology, Experimental Result, Discussion, Conclusion and Future Works by adding our new findings from our extended research.</w:t>
       </w:r>
     </w:p>
     <w:p>
@@ -1061,16 +1161,7 @@
           <w:sz w:val="24"/>
           <w:szCs w:val="24"/>
         </w:rPr>
-        <w:t xml:space="preserve"> Mondal</w:t>
-      </w:r>
-      <w:r>
-        <w:rPr>
-          <w:rStyle w:val="fontstyle01"/>
-          <w:rFonts w:ascii="Times New Roman" w:hAnsi="Times New Roman" w:cs="Times New Roman"/>
-          <w:sz w:val="24"/>
-          <w:szCs w:val="24"/>
-        </w:rPr>
-        <w:t xml:space="preserve">, and </w:t>
+        <w:t xml:space="preserve"> Mondal, and </w:t>
       </w:r>
       <w:r>
         <w:rPr>

</xml_diff>

<commit_message>
Ready to finally submit JSS
</commit_message>
<xml_diff>
--- a/jss_clone_issue/LetterToEditorsFromNadim.docx
+++ b/jss_clone_issue/LetterToEditorsFromNadim.docx
@@ -313,119 +313,106 @@
           <w:sz w:val="24"/>
           <w:szCs w:val="24"/>
         </w:rPr>
-        <w:t xml:space="preserve"> </w:t>
-      </w:r>
-      <w:r>
-        <w:rPr>
-          <w:rStyle w:val="fontstyle01"/>
-          <w:rFonts w:ascii="Times New Roman" w:hAnsi="Times New Roman" w:cs="Times New Roman"/>
-          <w:sz w:val="24"/>
-          <w:szCs w:val="24"/>
-        </w:rPr>
-        <w:t>In this work, we have used six open-source software</w:t>
-      </w:r>
-      <w:r>
-        <w:rPr>
-          <w:rStyle w:val="fontstyle01"/>
-          <w:rFonts w:ascii="Times New Roman" w:hAnsi="Times New Roman" w:cs="Times New Roman"/>
-          <w:sz w:val="24"/>
-          <w:szCs w:val="24"/>
-        </w:rPr>
-        <w:t xml:space="preserve"> systems</w:t>
-      </w:r>
-      <w:r>
-        <w:rPr>
-          <w:rStyle w:val="fontstyle01"/>
-          <w:rFonts w:ascii="Times New Roman" w:hAnsi="Times New Roman" w:cs="Times New Roman"/>
-          <w:sz w:val="24"/>
-          <w:szCs w:val="24"/>
-        </w:rPr>
-        <w:t xml:space="preserve"> as subject systems to evaluate the performance of six clone detection tools which have been reported </w:t>
-      </w:r>
-      <w:r>
-        <w:rPr>
-          <w:rStyle w:val="fontstyle01"/>
-          <w:rFonts w:ascii="Times New Roman" w:hAnsi="Times New Roman" w:cs="Times New Roman"/>
-          <w:sz w:val="24"/>
-          <w:szCs w:val="24"/>
-        </w:rPr>
-        <w:t>as promising detectors in detecting</w:t>
-      </w:r>
-      <w:r>
-        <w:rPr>
-          <w:rStyle w:val="fontstyle01"/>
-          <w:rFonts w:ascii="Times New Roman" w:hAnsi="Times New Roman" w:cs="Times New Roman"/>
-          <w:sz w:val="24"/>
-          <w:szCs w:val="24"/>
-        </w:rPr>
-        <w:t xml:space="preserve"> </w:t>
-      </w:r>
-      <w:r>
-        <w:rPr>
-          <w:rStyle w:val="fontstyle01"/>
-          <w:rFonts w:ascii="Times New Roman" w:hAnsi="Times New Roman" w:cs="Times New Roman"/>
-          <w:sz w:val="24"/>
-          <w:szCs w:val="24"/>
-        </w:rPr>
-        <w:t>clone fragments from software source code by recent studies. By answering two research questions, we have evaluated that even though a tool which is good in detecting clone fragments from software systems may not be good in detecting cloned co-change candidates. We also investigated and reported two possible reasons for such a difference in the performance of clone detection tools while we are using them to predict co-change fragments. We extend our previous work by answering two additional research questions (RQ3, RQ4) to find a more specific reason for the variation of the performance by clone detectors in detecting co-change candidates. We have also increased the generalizability of the previous study by adding two more software systems as subject system</w:t>
-      </w:r>
-      <w:r>
-        <w:rPr>
-          <w:rStyle w:val="fontstyle01"/>
-          <w:rFonts w:ascii="Times New Roman" w:hAnsi="Times New Roman" w:cs="Times New Roman"/>
-          <w:sz w:val="24"/>
-          <w:szCs w:val="24"/>
-        </w:rPr>
-        <w:t>s</w:t>
-      </w:r>
-      <w:r>
-        <w:rPr>
-          <w:rStyle w:val="fontstyle01"/>
-          <w:rFonts w:ascii="Times New Roman" w:hAnsi="Times New Roman" w:cs="Times New Roman"/>
-          <w:sz w:val="24"/>
-          <w:szCs w:val="24"/>
-        </w:rPr>
-        <w:t xml:space="preserve"> and six more clone detection tool implementation</w:t>
-      </w:r>
-      <w:r>
-        <w:rPr>
-          <w:rStyle w:val="fontstyle01"/>
-          <w:rFonts w:ascii="Times New Roman" w:hAnsi="Times New Roman" w:cs="Times New Roman"/>
-          <w:sz w:val="24"/>
-          <w:szCs w:val="24"/>
-        </w:rPr>
-        <w:t>s</w:t>
-      </w:r>
-      <w:r>
-        <w:rPr>
-          <w:rStyle w:val="fontstyle01"/>
-          <w:rFonts w:ascii="Times New Roman" w:hAnsi="Times New Roman" w:cs="Times New Roman"/>
-          <w:sz w:val="24"/>
-          <w:szCs w:val="24"/>
-        </w:rPr>
-        <w:t xml:space="preserve">. Therefore, our </w:t>
-      </w:r>
-      <w:r>
-        <w:rPr>
-          <w:rStyle w:val="fontstyle01"/>
-          <w:rFonts w:ascii="Times New Roman" w:hAnsi="Times New Roman" w:cs="Times New Roman"/>
-          <w:sz w:val="24"/>
-          <w:szCs w:val="24"/>
-        </w:rPr>
-        <w:t>investigation</w:t>
-      </w:r>
-      <w:r>
-        <w:rPr>
-          <w:rStyle w:val="fontstyle01"/>
-          <w:rFonts w:ascii="Times New Roman" w:hAnsi="Times New Roman" w:cs="Times New Roman"/>
-          <w:sz w:val="24"/>
-          <w:szCs w:val="24"/>
-        </w:rPr>
-        <w:t xml:space="preserve"> has been upgraded from 6X6 to 12X8 (Clone detector X Subject Systems) in the current version of the study. In the current extended version of the study, we have shown that the performance of clone detection tools in detecting cloned co-change fragments not only dependent on the number of clone fragments detected and the line covered in the source file by those fragments but also the type of detected clone and underlying source code processing techniques also have some impact. In the following paragraphs, we describe how we extend our earlier work.</w:t>
+        <w:t xml:space="preserve"> In that work</w:t>
+      </w:r>
+      <w:r>
+        <w:rPr>
+          <w:rStyle w:val="fontstyle01"/>
+          <w:rFonts w:ascii="Times New Roman" w:hAnsi="Times New Roman" w:cs="Times New Roman"/>
+          <w:sz w:val="24"/>
+          <w:szCs w:val="24"/>
+        </w:rPr>
+        <w:t>,</w:t>
+      </w:r>
+      <w:r>
+        <w:rPr>
+          <w:rStyle w:val="fontstyle01"/>
+          <w:rFonts w:ascii="Times New Roman" w:hAnsi="Times New Roman" w:cs="Times New Roman"/>
+          <w:sz w:val="24"/>
+          <w:szCs w:val="24"/>
+        </w:rPr>
+        <w:t xml:space="preserve"> we evaluated the performance of six good clone detection tools </w:t>
+      </w:r>
+      <w:r>
+        <w:rPr>
+          <w:rStyle w:val="fontstyle01"/>
+          <w:rFonts w:ascii="Times New Roman" w:hAnsi="Times New Roman" w:cs="Times New Roman"/>
+          <w:sz w:val="24"/>
+          <w:szCs w:val="24"/>
+        </w:rPr>
+        <w:t>based on</w:t>
+      </w:r>
+      <w:r>
+        <w:rPr>
+          <w:rStyle w:val="fontstyle01"/>
+          <w:rFonts w:ascii="Times New Roman" w:hAnsi="Times New Roman" w:cs="Times New Roman"/>
+          <w:sz w:val="24"/>
+          <w:szCs w:val="24"/>
+        </w:rPr>
+        <w:t xml:space="preserve"> detecting cloned co-change candidates. Our goal was to</w:t>
+      </w:r>
+      <w:r>
+        <w:rPr>
+          <w:rStyle w:val="fontstyle01"/>
+          <w:rFonts w:ascii="Times New Roman" w:hAnsi="Times New Roman" w:cs="Times New Roman"/>
+          <w:sz w:val="24"/>
+          <w:szCs w:val="24"/>
+        </w:rPr>
+        <w:t xml:space="preserve"> practically</w:t>
+      </w:r>
+      <w:r>
+        <w:rPr>
+          <w:rStyle w:val="fontstyle01"/>
+          <w:rFonts w:ascii="Times New Roman" w:hAnsi="Times New Roman" w:cs="Times New Roman"/>
+          <w:sz w:val="24"/>
+          <w:szCs w:val="24"/>
+        </w:rPr>
+        <w:t xml:space="preserve"> verify whether</w:t>
+      </w:r>
+      <w:r>
+        <w:rPr>
+          <w:rStyle w:val="fontstyle01"/>
+          <w:rFonts w:ascii="Times New Roman" w:hAnsi="Times New Roman" w:cs="Times New Roman"/>
+          <w:sz w:val="24"/>
+          <w:szCs w:val="24"/>
+        </w:rPr>
+        <w:t xml:space="preserve"> a tool which is good in detecting cloned fragments from software systems, </w:t>
+      </w:r>
+      <w:r>
+        <w:rPr>
+          <w:rStyle w:val="fontstyle01"/>
+          <w:rFonts w:ascii="Times New Roman" w:hAnsi="Times New Roman" w:cs="Times New Roman"/>
+          <w:sz w:val="24"/>
+          <w:szCs w:val="24"/>
+        </w:rPr>
+        <w:t xml:space="preserve">is </w:t>
+      </w:r>
+      <w:r>
+        <w:rPr>
+          <w:rStyle w:val="fontstyle01"/>
+          <w:rFonts w:ascii="Times New Roman" w:hAnsi="Times New Roman" w:cs="Times New Roman"/>
+          <w:sz w:val="24"/>
+          <w:szCs w:val="24"/>
+        </w:rPr>
+        <w:t>also good in detecting cloned co-change candidates or not.</w:t>
+      </w:r>
+      <w:r>
+        <w:rPr>
+          <w:rStyle w:val="fontstyle01"/>
+          <w:rFonts w:ascii="Times New Roman" w:hAnsi="Times New Roman" w:cs="Times New Roman"/>
+          <w:sz w:val="24"/>
+          <w:szCs w:val="24"/>
+        </w:rPr>
+        <w:t xml:space="preserve">  The key points of our earlier published paper are: </w:t>
       </w:r>
     </w:p>
     <w:p>
       <w:pPr>
+        <w:pStyle w:val="ListParagraph"/>
+        <w:numPr>
+          <w:ilvl w:val="0"/>
+          <w:numId w:val="3"/>
+        </w:numPr>
         <w:spacing w:after="0"/>
         <w:jc w:val="both"/>
         <w:rPr>
@@ -435,12 +422,247 @@
           <w:szCs w:val="24"/>
         </w:rPr>
       </w:pPr>
+      <w:r>
+        <w:rPr>
+          <w:rStyle w:val="fontstyle01"/>
+          <w:rFonts w:ascii="Times New Roman" w:hAnsi="Times New Roman" w:cs="Times New Roman"/>
+          <w:sz w:val="24"/>
+          <w:szCs w:val="24"/>
+        </w:rPr>
+        <w:t>Used</w:t>
+      </w:r>
+      <w:r>
+        <w:rPr>
+          <w:rStyle w:val="fontstyle01"/>
+          <w:rFonts w:ascii="Times New Roman" w:hAnsi="Times New Roman" w:cs="Times New Roman"/>
+          <w:sz w:val="24"/>
+          <w:szCs w:val="24"/>
+        </w:rPr>
+        <w:t xml:space="preserve"> six open-source software</w:t>
+      </w:r>
+      <w:r>
+        <w:rPr>
+          <w:rStyle w:val="fontstyle01"/>
+          <w:rFonts w:ascii="Times New Roman" w:hAnsi="Times New Roman" w:cs="Times New Roman"/>
+          <w:sz w:val="24"/>
+          <w:szCs w:val="24"/>
+        </w:rPr>
+        <w:t xml:space="preserve"> systems</w:t>
+      </w:r>
+      <w:r>
+        <w:rPr>
+          <w:rStyle w:val="fontstyle01"/>
+          <w:rFonts w:ascii="Times New Roman" w:hAnsi="Times New Roman" w:cs="Times New Roman"/>
+          <w:sz w:val="24"/>
+          <w:szCs w:val="24"/>
+        </w:rPr>
+        <w:t xml:space="preserve"> as subject systems</w:t>
+      </w:r>
+      <w:r>
+        <w:rPr>
+          <w:rStyle w:val="fontstyle01"/>
+          <w:rFonts w:ascii="Times New Roman" w:hAnsi="Times New Roman" w:cs="Times New Roman"/>
+          <w:sz w:val="24"/>
+          <w:szCs w:val="24"/>
+        </w:rPr>
+        <w:t>.</w:t>
+      </w:r>
     </w:p>
     <w:p>
       <w:pPr>
+        <w:pStyle w:val="ListParagraph"/>
         <w:numPr>
           <w:ilvl w:val="0"/>
-          <w:numId w:val="2"/>
+          <w:numId w:val="3"/>
+        </w:numPr>
+        <w:spacing w:after="0"/>
+        <w:jc w:val="both"/>
+        <w:rPr>
+          <w:rStyle w:val="fontstyle01"/>
+          <w:rFonts w:ascii="Times New Roman" w:hAnsi="Times New Roman" w:cs="Times New Roman"/>
+          <w:sz w:val="24"/>
+          <w:szCs w:val="24"/>
+        </w:rPr>
+      </w:pPr>
+      <w:r>
+        <w:rPr>
+          <w:rStyle w:val="fontstyle01"/>
+          <w:rFonts w:ascii="Times New Roman" w:hAnsi="Times New Roman" w:cs="Times New Roman"/>
+          <w:sz w:val="24"/>
+          <w:szCs w:val="24"/>
+        </w:rPr>
+        <w:t>Evaluated the performance of six clone detection tools.</w:t>
+      </w:r>
+    </w:p>
+    <w:p>
+      <w:pPr>
+        <w:pStyle w:val="ListParagraph"/>
+        <w:numPr>
+          <w:ilvl w:val="0"/>
+          <w:numId w:val="3"/>
+        </w:numPr>
+        <w:spacing w:after="0"/>
+        <w:jc w:val="both"/>
+        <w:rPr>
+          <w:rStyle w:val="fontstyle01"/>
+          <w:rFonts w:ascii="Times New Roman" w:hAnsi="Times New Roman" w:cs="Times New Roman"/>
+          <w:sz w:val="24"/>
+          <w:szCs w:val="24"/>
+        </w:rPr>
+      </w:pPr>
+      <w:r>
+        <w:rPr>
+          <w:rStyle w:val="fontstyle01"/>
+          <w:rFonts w:ascii="Times New Roman" w:hAnsi="Times New Roman" w:cs="Times New Roman"/>
+          <w:sz w:val="24"/>
+          <w:szCs w:val="24"/>
+        </w:rPr>
+        <w:t xml:space="preserve">We also investigated and reported two possible reasons for </w:t>
+      </w:r>
+      <w:r>
+        <w:rPr>
+          <w:rStyle w:val="fontstyle01"/>
+          <w:rFonts w:ascii="Times New Roman" w:hAnsi="Times New Roman" w:cs="Times New Roman"/>
+          <w:sz w:val="24"/>
+          <w:szCs w:val="24"/>
+        </w:rPr>
+        <w:t xml:space="preserve">the </w:t>
+      </w:r>
+      <w:r>
+        <w:rPr>
+          <w:rStyle w:val="fontstyle01"/>
+          <w:rFonts w:ascii="Times New Roman" w:hAnsi="Times New Roman" w:cs="Times New Roman"/>
+          <w:sz w:val="24"/>
+          <w:szCs w:val="24"/>
+        </w:rPr>
+        <w:t xml:space="preserve">difference in the performance of clone detection tools while we are using them to predict co-change fragments. </w:t>
+      </w:r>
+    </w:p>
+    <w:p>
+      <w:pPr>
+        <w:spacing w:after="0"/>
+        <w:jc w:val="both"/>
+        <w:rPr>
+          <w:rStyle w:val="fontstyle01"/>
+          <w:rFonts w:ascii="Times New Roman" w:hAnsi="Times New Roman" w:cs="Times New Roman"/>
+          <w:sz w:val="24"/>
+          <w:szCs w:val="24"/>
+        </w:rPr>
+      </w:pPr>
+      <w:r>
+        <w:rPr>
+          <w:rStyle w:val="fontstyle01"/>
+          <w:rFonts w:ascii="Times New Roman" w:hAnsi="Times New Roman" w:cs="Times New Roman"/>
+          <w:sz w:val="24"/>
+          <w:szCs w:val="24"/>
+        </w:rPr>
+        <w:t xml:space="preserve">We have </w:t>
+      </w:r>
+      <w:r>
+        <w:rPr>
+          <w:rStyle w:val="fontstyle01"/>
+          <w:rFonts w:ascii="Times New Roman" w:hAnsi="Times New Roman" w:cs="Times New Roman"/>
+          <w:sz w:val="24"/>
+          <w:szCs w:val="24"/>
+        </w:rPr>
+        <w:t>made</w:t>
+      </w:r>
+      <w:r>
+        <w:rPr>
+          <w:rStyle w:val="fontstyle01"/>
+          <w:rFonts w:ascii="Times New Roman" w:hAnsi="Times New Roman" w:cs="Times New Roman"/>
+          <w:sz w:val="24"/>
+          <w:szCs w:val="24"/>
+        </w:rPr>
+        <w:t xml:space="preserve"> the</w:t>
+      </w:r>
+      <w:r>
+        <w:rPr>
+          <w:rStyle w:val="fontstyle01"/>
+          <w:rFonts w:ascii="Times New Roman" w:hAnsi="Times New Roman" w:cs="Times New Roman"/>
+          <w:sz w:val="24"/>
+          <w:szCs w:val="24"/>
+        </w:rPr>
+        <w:t xml:space="preserve"> following improvements </w:t>
+      </w:r>
+      <w:r>
+        <w:rPr>
+          <w:rStyle w:val="fontstyle01"/>
+          <w:rFonts w:ascii="Times New Roman" w:hAnsi="Times New Roman" w:cs="Times New Roman"/>
+          <w:sz w:val="24"/>
+          <w:szCs w:val="24"/>
+        </w:rPr>
+        <w:t>on our earlier work for submitting to</w:t>
+      </w:r>
+      <w:r>
+        <w:rPr>
+          <w:rStyle w:val="fontstyle01"/>
+          <w:rFonts w:ascii="Times New Roman" w:hAnsi="Times New Roman" w:cs="Times New Roman"/>
+          <w:sz w:val="24"/>
+          <w:szCs w:val="24"/>
+        </w:rPr>
+        <w:t xml:space="preserve"> </w:t>
+      </w:r>
+      <w:r>
+        <w:rPr>
+          <w:rStyle w:val="fontstyle01"/>
+          <w:rFonts w:ascii="Times New Roman" w:hAnsi="Times New Roman" w:cs="Times New Roman"/>
+          <w:sz w:val="24"/>
+          <w:szCs w:val="24"/>
+        </w:rPr>
+        <w:t>the Journal</w:t>
+      </w:r>
+      <w:r>
+        <w:rPr>
+          <w:rStyle w:val="fontstyle01"/>
+          <w:rFonts w:ascii="Times New Roman" w:hAnsi="Times New Roman" w:cs="Times New Roman"/>
+          <w:sz w:val="24"/>
+          <w:szCs w:val="24"/>
+        </w:rPr>
+        <w:t xml:space="preserve"> </w:t>
+      </w:r>
+      <w:r>
+        <w:rPr>
+          <w:rStyle w:val="fontstyle01"/>
+          <w:rFonts w:ascii="Times New Roman" w:hAnsi="Times New Roman" w:cs="Times New Roman"/>
+          <w:sz w:val="24"/>
+          <w:szCs w:val="24"/>
+        </w:rPr>
+        <w:t>of Systems</w:t>
+      </w:r>
+      <w:r>
+        <w:rPr>
+          <w:rStyle w:val="fontstyle01"/>
+          <w:rFonts w:ascii="Times New Roman" w:hAnsi="Times New Roman" w:cs="Times New Roman"/>
+          <w:sz w:val="24"/>
+          <w:szCs w:val="24"/>
+        </w:rPr>
+        <w:t xml:space="preserve"> and Software (</w:t>
+      </w:r>
+      <w:r>
+        <w:rPr>
+          <w:rStyle w:val="fontstyle01"/>
+          <w:rFonts w:ascii="Times New Roman" w:hAnsi="Times New Roman" w:cs="Times New Roman"/>
+          <w:sz w:val="24"/>
+          <w:szCs w:val="24"/>
+        </w:rPr>
+        <w:t>Special Issue on Software Clones</w:t>
+      </w:r>
+      <w:r>
+        <w:rPr>
+          <w:rStyle w:val="fontstyle01"/>
+          <w:rFonts w:ascii="Times New Roman" w:hAnsi="Times New Roman" w:cs="Times New Roman"/>
+          <w:sz w:val="24"/>
+          <w:szCs w:val="24"/>
+        </w:rPr>
+        <w:t xml:space="preserve">). </w:t>
+      </w:r>
+    </w:p>
+    <w:p>
+      <w:pPr>
+        <w:numPr>
+          <w:ilvl w:val="0"/>
+          <w:numId w:val="5"/>
         </w:numPr>
         <w:spacing w:after="0" w:line="240" w:lineRule="auto"/>
         <w:jc w:val="both"/>
@@ -624,134 +846,141 @@
           <w:sz w:val="24"/>
           <w:szCs w:val="24"/>
         </w:rPr>
+        <w:t>CloneWorks</w:t>
+      </w:r>
+      <w:proofErr w:type="spellEnd"/>
+      <w:r>
+        <w:rPr>
+          <w:rFonts w:ascii="Times New Roman" w:eastAsia="Times New Roman" w:hAnsi="Times New Roman" w:cs="Times New Roman"/>
+          <w:color w:val="0E101A"/>
+          <w:sz w:val="24"/>
+          <w:szCs w:val="24"/>
+        </w:rPr>
+        <w:t xml:space="preserve"> have been reported as a fast and flexible clone detector for large-scale near-miss clone detection experiments. </w:t>
+      </w:r>
+      <w:proofErr w:type="spellStart"/>
+      <w:r>
+        <w:rPr>
+          <w:rFonts w:ascii="Times New Roman" w:eastAsia="Times New Roman" w:hAnsi="Times New Roman" w:cs="Times New Roman"/>
+          <w:color w:val="0E101A"/>
+          <w:sz w:val="24"/>
+          <w:szCs w:val="24"/>
+        </w:rPr>
+        <w:t>CloneWorks</w:t>
+      </w:r>
+      <w:proofErr w:type="spellEnd"/>
+      <w:r>
+        <w:rPr>
+          <w:rFonts w:ascii="Times New Roman" w:eastAsia="Times New Roman" w:hAnsi="Times New Roman" w:cs="Times New Roman"/>
+          <w:color w:val="0E101A"/>
+          <w:sz w:val="24"/>
+          <w:szCs w:val="24"/>
+        </w:rPr>
+        <w:t xml:space="preserve"> provides options to modify </w:t>
+      </w:r>
+      <w:r>
+        <w:rPr>
+          <w:rFonts w:ascii="Times New Roman" w:eastAsia="Times New Roman" w:hAnsi="Times New Roman" w:cs="Times New Roman"/>
+          <w:color w:val="0E101A"/>
+          <w:sz w:val="24"/>
+          <w:szCs w:val="24"/>
+        </w:rPr>
+        <w:t>its</w:t>
+      </w:r>
+      <w:r>
+        <w:rPr>
+          <w:rFonts w:ascii="Times New Roman" w:eastAsia="Times New Roman" w:hAnsi="Times New Roman" w:cs="Times New Roman"/>
+          <w:color w:val="0E101A"/>
+          <w:sz w:val="24"/>
+          <w:szCs w:val="24"/>
+        </w:rPr>
+        <w:t xml:space="preserve"> configuration files which</w:t>
+      </w:r>
+      <w:r>
+        <w:rPr>
+          <w:rFonts w:ascii="Times New Roman" w:eastAsia="Times New Roman" w:hAnsi="Times New Roman" w:cs="Times New Roman"/>
+          <w:color w:val="0E101A"/>
+          <w:sz w:val="24"/>
+          <w:szCs w:val="24"/>
+        </w:rPr>
+        <w:t xml:space="preserve"> have</w:t>
+      </w:r>
+      <w:r>
+        <w:rPr>
+          <w:rFonts w:ascii="Times New Roman" w:eastAsia="Times New Roman" w:hAnsi="Times New Roman" w:cs="Times New Roman"/>
+          <w:color w:val="0E101A"/>
+          <w:sz w:val="24"/>
+          <w:szCs w:val="24"/>
+        </w:rPr>
+        <w:t xml:space="preserve"> effects on the source code processing mechanism while detecting the clones. This is important to target specific types (1, 2, or 3) of clone by using this clone detection tool. We have applied four types of different configuration files to detect Type-3 pattern, Type-3 Token, Type-2 Blind, and Type-1 clones by using </w:t>
+      </w:r>
+      <w:proofErr w:type="spellStart"/>
+      <w:r>
+        <w:rPr>
+          <w:rFonts w:ascii="Times New Roman" w:eastAsia="Times New Roman" w:hAnsi="Times New Roman" w:cs="Times New Roman"/>
+          <w:color w:val="0E101A"/>
+          <w:sz w:val="24"/>
+          <w:szCs w:val="24"/>
+        </w:rPr>
+        <w:t>CloneWorks</w:t>
+      </w:r>
+      <w:proofErr w:type="spellEnd"/>
+      <w:r>
+        <w:rPr>
+          <w:rFonts w:ascii="Times New Roman" w:eastAsia="Times New Roman" w:hAnsi="Times New Roman" w:cs="Times New Roman"/>
+          <w:color w:val="0E101A"/>
+          <w:sz w:val="24"/>
+          <w:szCs w:val="24"/>
+        </w:rPr>
+        <w:t xml:space="preserve"> tool. This provided four additional sets of detected clone result. </w:t>
+      </w:r>
+      <w:proofErr w:type="spellStart"/>
+      <w:r>
+        <w:rPr>
+          <w:rFonts w:ascii="Times New Roman" w:eastAsia="Times New Roman" w:hAnsi="Times New Roman" w:cs="Times New Roman"/>
+          <w:color w:val="0E101A"/>
+          <w:sz w:val="24"/>
+          <w:szCs w:val="24"/>
+        </w:rPr>
+        <w:t>CCFinder</w:t>
+      </w:r>
+      <w:proofErr w:type="spellEnd"/>
+      <w:r>
+        <w:rPr>
+          <w:rFonts w:ascii="Times New Roman" w:eastAsia="Times New Roman" w:hAnsi="Times New Roman" w:cs="Times New Roman"/>
+          <w:color w:val="0E101A"/>
+          <w:sz w:val="24"/>
+          <w:szCs w:val="24"/>
+        </w:rPr>
+        <w:t xml:space="preserve"> is known as a multilinguistic token-based code clone detection </w:t>
+      </w:r>
+      <w:r>
+        <w:rPr>
+          <w:rFonts w:ascii="Times New Roman" w:eastAsia="Times New Roman" w:hAnsi="Times New Roman" w:cs="Times New Roman"/>
+          <w:color w:val="0E101A"/>
+          <w:sz w:val="24"/>
+          <w:szCs w:val="24"/>
+        </w:rPr>
+        <w:t>technique</w:t>
+      </w:r>
+      <w:r>
+        <w:rPr>
+          <w:rFonts w:ascii="Times New Roman" w:eastAsia="Times New Roman" w:hAnsi="Times New Roman" w:cs="Times New Roman"/>
+          <w:color w:val="0E101A"/>
+          <w:sz w:val="24"/>
+          <w:szCs w:val="24"/>
+        </w:rPr>
+        <w:t xml:space="preserve"> for large scale </w:t>
+      </w:r>
+      <w:r>
+        <w:rPr>
+          <w:rFonts w:ascii="Times New Roman" w:eastAsia="Times New Roman" w:hAnsi="Times New Roman" w:cs="Times New Roman"/>
+          <w:color w:val="0E101A"/>
+          <w:sz w:val="24"/>
+          <w:szCs w:val="24"/>
+        </w:rPr>
         <w:lastRenderedPageBreak/>
-        <w:t>CloneWorks</w:t>
-      </w:r>
-      <w:proofErr w:type="spellEnd"/>
-      <w:r>
-        <w:rPr>
-          <w:rFonts w:ascii="Times New Roman" w:eastAsia="Times New Roman" w:hAnsi="Times New Roman" w:cs="Times New Roman"/>
-          <w:color w:val="0E101A"/>
-          <w:sz w:val="24"/>
-          <w:szCs w:val="24"/>
-        </w:rPr>
-        <w:t xml:space="preserve"> have been reported as a fast and flexible clone detector for large-scale near-miss clone detection experiments. </w:t>
-      </w:r>
-      <w:proofErr w:type="spellStart"/>
-      <w:r>
-        <w:rPr>
-          <w:rFonts w:ascii="Times New Roman" w:eastAsia="Times New Roman" w:hAnsi="Times New Roman" w:cs="Times New Roman"/>
-          <w:color w:val="0E101A"/>
-          <w:sz w:val="24"/>
-          <w:szCs w:val="24"/>
-        </w:rPr>
-        <w:t>CloneWorks</w:t>
-      </w:r>
-      <w:proofErr w:type="spellEnd"/>
-      <w:r>
-        <w:rPr>
-          <w:rFonts w:ascii="Times New Roman" w:eastAsia="Times New Roman" w:hAnsi="Times New Roman" w:cs="Times New Roman"/>
-          <w:color w:val="0E101A"/>
-          <w:sz w:val="24"/>
-          <w:szCs w:val="24"/>
-        </w:rPr>
-        <w:t xml:space="preserve"> provides options to modify </w:t>
-      </w:r>
-      <w:proofErr w:type="spellStart"/>
-      <w:r>
-        <w:rPr>
-          <w:rFonts w:ascii="Times New Roman" w:eastAsia="Times New Roman" w:hAnsi="Times New Roman" w:cs="Times New Roman"/>
-          <w:color w:val="0E101A"/>
-          <w:sz w:val="24"/>
-          <w:szCs w:val="24"/>
-        </w:rPr>
-        <w:t>it’s</w:t>
-      </w:r>
-      <w:proofErr w:type="spellEnd"/>
-      <w:r>
-        <w:rPr>
-          <w:rFonts w:ascii="Times New Roman" w:eastAsia="Times New Roman" w:hAnsi="Times New Roman" w:cs="Times New Roman"/>
-          <w:color w:val="0E101A"/>
-          <w:sz w:val="24"/>
-          <w:szCs w:val="24"/>
-        </w:rPr>
-        <w:t xml:space="preserve"> configuration files which</w:t>
-      </w:r>
-      <w:r>
-        <w:rPr>
-          <w:rFonts w:ascii="Times New Roman" w:eastAsia="Times New Roman" w:hAnsi="Times New Roman" w:cs="Times New Roman"/>
-          <w:color w:val="0E101A"/>
-          <w:sz w:val="24"/>
-          <w:szCs w:val="24"/>
-        </w:rPr>
-        <w:t xml:space="preserve"> have</w:t>
-      </w:r>
-      <w:r>
-        <w:rPr>
-          <w:rFonts w:ascii="Times New Roman" w:eastAsia="Times New Roman" w:hAnsi="Times New Roman" w:cs="Times New Roman"/>
-          <w:color w:val="0E101A"/>
-          <w:sz w:val="24"/>
-          <w:szCs w:val="24"/>
-        </w:rPr>
-        <w:t xml:space="preserve"> effects on the source code processing mechanism while detecting the clones. This is important to target specific types (1, 2, or 3) of clone by using this clone detection tool. We have applied four types of different configuration files to detect Type-3 pattern, Type-3 Token, Type-2 Blind, and Type-1 clones by using </w:t>
-      </w:r>
-      <w:proofErr w:type="spellStart"/>
-      <w:r>
-        <w:rPr>
-          <w:rFonts w:ascii="Times New Roman" w:eastAsia="Times New Roman" w:hAnsi="Times New Roman" w:cs="Times New Roman"/>
-          <w:color w:val="0E101A"/>
-          <w:sz w:val="24"/>
-          <w:szCs w:val="24"/>
-        </w:rPr>
-        <w:t>CloneWorks</w:t>
-      </w:r>
-      <w:proofErr w:type="spellEnd"/>
-      <w:r>
-        <w:rPr>
-          <w:rFonts w:ascii="Times New Roman" w:eastAsia="Times New Roman" w:hAnsi="Times New Roman" w:cs="Times New Roman"/>
-          <w:color w:val="0E101A"/>
-          <w:sz w:val="24"/>
-          <w:szCs w:val="24"/>
-        </w:rPr>
-        <w:t xml:space="preserve"> tool. This provided four additional sets of detected clone result. </w:t>
-      </w:r>
-      <w:proofErr w:type="spellStart"/>
-      <w:r>
-        <w:rPr>
-          <w:rFonts w:ascii="Times New Roman" w:eastAsia="Times New Roman" w:hAnsi="Times New Roman" w:cs="Times New Roman"/>
-          <w:color w:val="0E101A"/>
-          <w:sz w:val="24"/>
-          <w:szCs w:val="24"/>
-        </w:rPr>
-        <w:t>CCFinder</w:t>
-      </w:r>
-      <w:proofErr w:type="spellEnd"/>
-      <w:r>
-        <w:rPr>
-          <w:rFonts w:ascii="Times New Roman" w:eastAsia="Times New Roman" w:hAnsi="Times New Roman" w:cs="Times New Roman"/>
-          <w:color w:val="0E101A"/>
-          <w:sz w:val="24"/>
-          <w:szCs w:val="24"/>
-        </w:rPr>
-        <w:t xml:space="preserve"> is known as a multilinguistic token-based code clone detection </w:t>
-      </w:r>
-      <w:r>
-        <w:rPr>
-          <w:rFonts w:ascii="Times New Roman" w:eastAsia="Times New Roman" w:hAnsi="Times New Roman" w:cs="Times New Roman"/>
-          <w:color w:val="0E101A"/>
-          <w:sz w:val="24"/>
-          <w:szCs w:val="24"/>
-        </w:rPr>
-        <w:t>technique</w:t>
-      </w:r>
-      <w:r>
-        <w:rPr>
-          <w:rFonts w:ascii="Times New Roman" w:eastAsia="Times New Roman" w:hAnsi="Times New Roman" w:cs="Times New Roman"/>
-          <w:color w:val="0E101A"/>
-          <w:sz w:val="24"/>
-          <w:szCs w:val="24"/>
-        </w:rPr>
-        <w:t xml:space="preserve"> for large scale source code. Inclusion of </w:t>
+        <w:t xml:space="preserve">source code. Inclusion of </w:t>
       </w:r>
       <w:proofErr w:type="spellStart"/>
       <w:r>
@@ -800,7 +1029,7 @@
         <w:pStyle w:val="ListParagraph"/>
         <w:numPr>
           <w:ilvl w:val="0"/>
-          <w:numId w:val="1"/>
+          <w:numId w:val="5"/>
         </w:numPr>
         <w:spacing w:after="0"/>
         <w:jc w:val="both"/>
@@ -827,12 +1056,35 @@
           <w:sz w:val="24"/>
           <w:szCs w:val="24"/>
         </w:rPr>
-        <w:t xml:space="preserve"> In the earlier version of the study, we added six software systems four of them are written in Java and two of them are written in C programming language. To increase the generalizability of the study we have added two more software systems written in C having diverse size and application domain from the other six systems. </w:t>
+        <w:t xml:space="preserve"> In the earlier version of the study, we added six software systems four of them are written in Java and two of them are written in C programming language. To increase the generalizability of the study we have added two more software systems written in C</w:t>
+      </w:r>
+      <w:r>
+        <w:rPr>
+          <w:rFonts w:ascii="Times New Roman" w:hAnsi="Times New Roman" w:cs="Times New Roman"/>
+          <w:sz w:val="24"/>
+          <w:szCs w:val="24"/>
+        </w:rPr>
+        <w:t xml:space="preserve">. Therefore, we now have four software systems written in each of the programming languages C and Java. The subject systems </w:t>
+      </w:r>
+      <w:r>
+        <w:rPr>
+          <w:rFonts w:ascii="Times New Roman" w:hAnsi="Times New Roman" w:cs="Times New Roman"/>
+          <w:sz w:val="24"/>
+          <w:szCs w:val="24"/>
+        </w:rPr>
+        <w:t>have</w:t>
+      </w:r>
+      <w:r>
+        <w:rPr>
+          <w:rFonts w:ascii="Times New Roman" w:hAnsi="Times New Roman" w:cs="Times New Roman"/>
+          <w:sz w:val="24"/>
+          <w:szCs w:val="24"/>
+        </w:rPr>
+        <w:t xml:space="preserve"> also increased the diversity in size and application domain compared to our earlier study. </w:t>
       </w:r>
     </w:p>
     <w:p>
       <w:pPr>
-        <w:pStyle w:val="ListParagraph"/>
         <w:spacing w:after="0"/>
         <w:jc w:val="both"/>
         <w:rPr>
@@ -841,21 +1093,13 @@
           <w:szCs w:val="24"/>
         </w:rPr>
       </w:pPr>
-      <w:r>
-        <w:rPr>
-          <w:rFonts w:ascii="Times New Roman" w:hAnsi="Times New Roman" w:cs="Times New Roman"/>
-          <w:sz w:val="24"/>
-          <w:szCs w:val="24"/>
-        </w:rPr>
-        <w:t xml:space="preserve"> </w:t>
-      </w:r>
     </w:p>
     <w:p>
       <w:pPr>
         <w:pStyle w:val="ListParagraph"/>
         <w:numPr>
           <w:ilvl w:val="0"/>
-          <w:numId w:val="1"/>
+          <w:numId w:val="5"/>
         </w:numPr>
         <w:spacing w:after="0"/>
         <w:jc w:val="both"/>
@@ -898,7 +1142,23 @@
           <w:sz w:val="24"/>
           <w:szCs w:val="24"/>
         </w:rPr>
-        <w:t xml:space="preserve"> evaluated only two research question to find the comparison scenario of clone detectors in detecting co-change candidates and reasons behind these performance variations of those tools. We have adde</w:t>
+        <w:t xml:space="preserve"> evaluated only two research question</w:t>
+      </w:r>
+      <w:r>
+        <w:rPr>
+          <w:rFonts w:ascii="Times New Roman" w:hAnsi="Times New Roman" w:cs="Times New Roman"/>
+          <w:sz w:val="24"/>
+          <w:szCs w:val="24"/>
+        </w:rPr>
+        <w:t>s</w:t>
+      </w:r>
+      <w:r>
+        <w:rPr>
+          <w:rFonts w:ascii="Times New Roman" w:hAnsi="Times New Roman" w:cs="Times New Roman"/>
+          <w:sz w:val="24"/>
+          <w:szCs w:val="24"/>
+        </w:rPr>
+        <w:t xml:space="preserve"> to find the comparison scenario of clone detectors in detecting co-change candidates and reasons behind these performance variations of those tools. We have adde</w:t>
       </w:r>
       <w:r>
         <w:rPr>
@@ -954,7 +1214,39 @@
           <w:sz w:val="24"/>
           <w:szCs w:val="24"/>
         </w:rPr>
-        <w:t xml:space="preserve">the relation of the types of clone and source code processing techniques while detecting the clone as the additional reasons for these difference in performance. </w:t>
+        <w:t>the relation of the types of clone</w:t>
+      </w:r>
+      <w:r>
+        <w:rPr>
+          <w:rFonts w:ascii="Times New Roman" w:hAnsi="Times New Roman" w:cs="Times New Roman"/>
+          <w:sz w:val="24"/>
+          <w:szCs w:val="24"/>
+        </w:rPr>
+        <w:t xml:space="preserve"> fragments</w:t>
+      </w:r>
+      <w:r>
+        <w:rPr>
+          <w:rFonts w:ascii="Times New Roman" w:hAnsi="Times New Roman" w:cs="Times New Roman"/>
+          <w:sz w:val="24"/>
+          <w:szCs w:val="24"/>
+        </w:rPr>
+        <w:t xml:space="preserve"> and source code processing techniques</w:t>
+      </w:r>
+      <w:r>
+        <w:rPr>
+          <w:rFonts w:ascii="Times New Roman" w:hAnsi="Times New Roman" w:cs="Times New Roman"/>
+          <w:sz w:val="24"/>
+          <w:szCs w:val="24"/>
+        </w:rPr>
+        <w:t xml:space="preserve"> of the clone detection </w:t>
+      </w:r>
+      <w:r>
+        <w:rPr>
+          <w:rFonts w:ascii="Times New Roman" w:hAnsi="Times New Roman" w:cs="Times New Roman"/>
+          <w:sz w:val="24"/>
+          <w:szCs w:val="24"/>
+        </w:rPr>
+        <w:t xml:space="preserve">as the additional reasons for these difference in performance. </w:t>
       </w:r>
       <w:r>
         <w:rPr>
@@ -968,8 +1260,6 @@
     <w:p>
       <w:pPr>
         <w:pStyle w:val="ListParagraph"/>
-        <w:spacing w:after="0"/>
-        <w:jc w:val="both"/>
         <w:rPr>
           <w:rFonts w:ascii="Times New Roman" w:hAnsi="Times New Roman" w:cs="Times New Roman"/>
           <w:sz w:val="24"/>
@@ -982,7 +1272,7 @@
         <w:pStyle w:val="ListParagraph"/>
         <w:numPr>
           <w:ilvl w:val="0"/>
-          <w:numId w:val="1"/>
+          <w:numId w:val="5"/>
         </w:numPr>
         <w:spacing w:after="0"/>
         <w:jc w:val="both"/>
@@ -1001,15 +1291,185 @@
           <w:szCs w:val="24"/>
           <w:u w:val="single"/>
         </w:rPr>
-        <w:t>Updating different sections in the paper to incorporate our new findings:</w:t>
-      </w:r>
-      <w:r>
-        <w:rPr>
-          <w:rFonts w:ascii="Times New Roman" w:hAnsi="Times New Roman" w:cs="Times New Roman"/>
-          <w:sz w:val="24"/>
-          <w:szCs w:val="24"/>
-        </w:rPr>
-        <w:t xml:space="preserve"> We have updated different sections such as Abstract, Introduction, Methodology, Experimental Result, Discussion, Conclusion and Future Works by adding our new findings from our extended research.</w:t>
+        <w:t xml:space="preserve">Adding statistical significance test </w:t>
+      </w:r>
+      <w:r>
+        <w:rPr>
+          <w:rFonts w:ascii="Times New Roman" w:hAnsi="Times New Roman" w:cs="Times New Roman"/>
+          <w:b/>
+          <w:bCs/>
+          <w:sz w:val="24"/>
+          <w:szCs w:val="24"/>
+          <w:u w:val="single"/>
+        </w:rPr>
+        <w:t>to verify the obtained results</w:t>
+      </w:r>
+      <w:r>
+        <w:rPr>
+          <w:rFonts w:ascii="Times New Roman" w:hAnsi="Times New Roman" w:cs="Times New Roman"/>
+          <w:b/>
+          <w:bCs/>
+          <w:sz w:val="24"/>
+          <w:szCs w:val="24"/>
+          <w:u w:val="single"/>
+        </w:rPr>
+        <w:t>:</w:t>
+      </w:r>
+      <w:r>
+        <w:rPr>
+          <w:rFonts w:ascii="Times New Roman" w:hAnsi="Times New Roman" w:cs="Times New Roman"/>
+          <w:sz w:val="24"/>
+          <w:szCs w:val="24"/>
+        </w:rPr>
+        <w:t xml:space="preserve"> We performed The Wilcoxon Signed-Rank Test to verify the hypothesis that the F1 Scores of a tool which has obtained a higher rank in our extended study are significantly different (better) than the F1 Scores of the tools which have got lower ranks. Here, F1 Scores of each tool contains eight values obtained in all the eight subject systems.</w:t>
+      </w:r>
+      <w:r>
+        <w:rPr>
+          <w:rFonts w:ascii="Times New Roman" w:hAnsi="Times New Roman" w:cs="Times New Roman"/>
+          <w:sz w:val="24"/>
+          <w:szCs w:val="24"/>
+        </w:rPr>
+        <w:t xml:space="preserve"> Results of the </w:t>
+      </w:r>
+      <w:r>
+        <w:rPr>
+          <w:rFonts w:ascii="Times New Roman" w:hAnsi="Times New Roman" w:cs="Times New Roman"/>
+          <w:sz w:val="24"/>
+          <w:szCs w:val="24"/>
+        </w:rPr>
+        <w:t xml:space="preserve">significance </w:t>
+      </w:r>
+      <w:r>
+        <w:rPr>
+          <w:rFonts w:ascii="Times New Roman" w:hAnsi="Times New Roman" w:cs="Times New Roman"/>
+          <w:sz w:val="24"/>
+          <w:szCs w:val="24"/>
+        </w:rPr>
+        <w:t>test and its relevant analysis shows that both the configurations</w:t>
+      </w:r>
+      <w:r>
+        <w:rPr>
+          <w:rFonts w:ascii="Times New Roman" w:hAnsi="Times New Roman" w:cs="Times New Roman"/>
+          <w:sz w:val="24"/>
+          <w:szCs w:val="24"/>
+        </w:rPr>
+        <w:t xml:space="preserve"> (Pattern and Token)</w:t>
+      </w:r>
+      <w:r>
+        <w:rPr>
+          <w:rFonts w:ascii="Times New Roman" w:hAnsi="Times New Roman" w:cs="Times New Roman"/>
+          <w:sz w:val="24"/>
+          <w:szCs w:val="24"/>
+        </w:rPr>
+        <w:t xml:space="preserve"> of </w:t>
+      </w:r>
+      <w:proofErr w:type="spellStart"/>
+      <w:r>
+        <w:rPr>
+          <w:rFonts w:ascii="Times New Roman" w:hAnsi="Times New Roman" w:cs="Times New Roman"/>
+          <w:sz w:val="24"/>
+          <w:szCs w:val="24"/>
+        </w:rPr>
+        <w:t>CloneWorks</w:t>
+      </w:r>
+      <w:proofErr w:type="spellEnd"/>
+      <w:r>
+        <w:rPr>
+          <w:rFonts w:ascii="Times New Roman" w:hAnsi="Times New Roman" w:cs="Times New Roman"/>
+          <w:sz w:val="24"/>
+          <w:szCs w:val="24"/>
+        </w:rPr>
+        <w:t xml:space="preserve"> clone detection tool </w:t>
+      </w:r>
+      <w:r>
+        <w:rPr>
+          <w:rFonts w:ascii="Times New Roman" w:hAnsi="Times New Roman" w:cs="Times New Roman"/>
+          <w:sz w:val="24"/>
+          <w:szCs w:val="24"/>
+        </w:rPr>
+        <w:t xml:space="preserve">for detecting type-3 clones </w:t>
+      </w:r>
+      <w:r>
+        <w:rPr>
+          <w:rFonts w:ascii="Times New Roman" w:hAnsi="Times New Roman" w:cs="Times New Roman"/>
+          <w:sz w:val="24"/>
+          <w:szCs w:val="24"/>
+        </w:rPr>
+        <w:t>are performing significantly better compared to more than</w:t>
+      </w:r>
+      <w:r>
+        <w:rPr>
+          <w:rFonts w:ascii="Times New Roman" w:hAnsi="Times New Roman" w:cs="Times New Roman"/>
+          <w:sz w:val="24"/>
+          <w:szCs w:val="24"/>
+        </w:rPr>
+        <w:t xml:space="preserve"> 72% other clone detectors used in this study. Deckard and </w:t>
+      </w:r>
+      <w:proofErr w:type="spellStart"/>
+      <w:r>
+        <w:rPr>
+          <w:rFonts w:ascii="Times New Roman" w:hAnsi="Times New Roman" w:cs="Times New Roman"/>
+          <w:sz w:val="24"/>
+          <w:szCs w:val="24"/>
+        </w:rPr>
+        <w:t>CCFinder</w:t>
+      </w:r>
+      <w:proofErr w:type="spellEnd"/>
+      <w:r>
+        <w:rPr>
+          <w:rFonts w:ascii="Times New Roman" w:hAnsi="Times New Roman" w:cs="Times New Roman"/>
+          <w:sz w:val="24"/>
+          <w:szCs w:val="24"/>
+        </w:rPr>
+        <w:t xml:space="preserve"> are also </w:t>
+      </w:r>
+      <w:r>
+        <w:rPr>
+          <w:rFonts w:ascii="Times New Roman" w:hAnsi="Times New Roman" w:cs="Times New Roman"/>
+          <w:sz w:val="24"/>
+          <w:szCs w:val="24"/>
+        </w:rPr>
+        <w:t>better compared to</w:t>
+      </w:r>
+      <w:r>
+        <w:rPr>
+          <w:rFonts w:ascii="Times New Roman" w:hAnsi="Times New Roman" w:cs="Times New Roman"/>
+          <w:sz w:val="24"/>
+          <w:szCs w:val="24"/>
+        </w:rPr>
+        <w:t xml:space="preserve"> more than 55% of the other tools. </w:t>
+      </w:r>
+      <w:r>
+        <w:rPr>
+          <w:rFonts w:ascii="Times New Roman" w:hAnsi="Times New Roman" w:cs="Times New Roman"/>
+          <w:sz w:val="24"/>
+          <w:szCs w:val="24"/>
+        </w:rPr>
+        <w:t>The remaining tools are not showing satisfactory performance</w:t>
+      </w:r>
+      <w:r>
+        <w:rPr>
+          <w:rFonts w:ascii="Times New Roman" w:hAnsi="Times New Roman" w:cs="Times New Roman"/>
+          <w:sz w:val="24"/>
+          <w:szCs w:val="24"/>
+        </w:rPr>
+        <w:t>.</w:t>
+      </w:r>
+      <w:r>
+        <w:rPr>
+          <w:rFonts w:ascii="Times New Roman" w:hAnsi="Times New Roman" w:cs="Times New Roman"/>
+          <w:sz w:val="24"/>
+          <w:szCs w:val="24"/>
+        </w:rPr>
+        <w:t xml:space="preserve"> </w:t>
+      </w:r>
+      <w:r>
+        <w:rPr>
+          <w:rFonts w:ascii="Times New Roman" w:hAnsi="Times New Roman" w:cs="Times New Roman"/>
+          <w:sz w:val="24"/>
+          <w:szCs w:val="24"/>
+        </w:rPr>
+        <w:t>Our extended paper contains the details of the significance test results.</w:t>
       </w:r>
     </w:p>
     <w:p>
@@ -1025,20 +1485,44 @@
     </w:p>
     <w:p>
       <w:pPr>
+        <w:pStyle w:val="ListParagraph"/>
+        <w:numPr>
+          <w:ilvl w:val="0"/>
+          <w:numId w:val="5"/>
+        </w:numPr>
         <w:spacing w:after="0"/>
-        <w:rPr>
-          <w:rStyle w:val="fontstyle01"/>
-          <w:rFonts w:ascii="Times New Roman" w:hAnsi="Times New Roman" w:cs="Times New Roman"/>
-          <w:sz w:val="24"/>
-          <w:szCs w:val="24"/>
-        </w:rPr>
-      </w:pPr>
+        <w:jc w:val="both"/>
+        <w:rPr>
+          <w:rFonts w:ascii="Times New Roman" w:hAnsi="Times New Roman" w:cs="Times New Roman"/>
+          <w:sz w:val="24"/>
+          <w:szCs w:val="24"/>
+        </w:rPr>
+      </w:pPr>
+      <w:r>
+        <w:rPr>
+          <w:rFonts w:ascii="Times New Roman" w:hAnsi="Times New Roman" w:cs="Times New Roman"/>
+          <w:b/>
+          <w:bCs/>
+          <w:sz w:val="24"/>
+          <w:szCs w:val="24"/>
+          <w:u w:val="single"/>
+        </w:rPr>
+        <w:t>Updating different sections in the paper to incorporate our new findings:</w:t>
+      </w:r>
+      <w:r>
+        <w:rPr>
+          <w:rFonts w:ascii="Times New Roman" w:hAnsi="Times New Roman" w:cs="Times New Roman"/>
+          <w:sz w:val="24"/>
+          <w:szCs w:val="24"/>
+        </w:rPr>
+        <w:t xml:space="preserve"> We have updated different sections such as Abstract, Introduction, Methodology, Experimental Result, Discussion, Conclusion and Future Works by adding our new findings from our extended research.</w:t>
+      </w:r>
     </w:p>
     <w:p>
       <w:pPr>
         <w:spacing w:after="0"/>
-        <w:rPr>
-          <w:rStyle w:val="fontstyle01"/>
+        <w:jc w:val="both"/>
+        <w:rPr>
           <w:rFonts w:ascii="Times New Roman" w:hAnsi="Times New Roman" w:cs="Times New Roman"/>
           <w:sz w:val="24"/>
           <w:szCs w:val="24"/>
@@ -1055,15 +1539,6 @@
           <w:szCs w:val="24"/>
         </w:rPr>
       </w:pPr>
-      <w:r>
-        <w:rPr>
-          <w:rStyle w:val="fontstyle01"/>
-          <w:rFonts w:ascii="Times New Roman" w:hAnsi="Times New Roman" w:cs="Times New Roman"/>
-          <w:sz w:val="24"/>
-          <w:szCs w:val="24"/>
-        </w:rPr>
-        <w:t>We believe that our extended version contains at least 60% more content than our earlier work.</w:t>
-      </w:r>
     </w:p>
     <w:p>
       <w:pPr>
@@ -1077,12 +1552,12 @@
       </w:pPr>
       <w:r>
         <w:rPr>
-          <w:rFonts w:ascii="Times New Roman" w:hAnsi="Times New Roman" w:cs="Times New Roman"/>
-          <w:color w:val="000000"/>
-          <w:sz w:val="24"/>
-          <w:szCs w:val="24"/>
-        </w:rPr>
-        <w:br/>
+          <w:rStyle w:val="fontstyle01"/>
+          <w:rFonts w:ascii="Times New Roman" w:hAnsi="Times New Roman" w:cs="Times New Roman"/>
+          <w:sz w:val="24"/>
+          <w:szCs w:val="24"/>
+        </w:rPr>
+        <w:t>We believe that our extended version contains at least 60% more content than our earlier work.</w:t>
       </w:r>
     </w:p>
     <w:p>
@@ -1095,6 +1570,15 @@
           <w:szCs w:val="24"/>
         </w:rPr>
       </w:pPr>
+      <w:r>
+        <w:rPr>
+          <w:rFonts w:ascii="Times New Roman" w:hAnsi="Times New Roman" w:cs="Times New Roman"/>
+          <w:color w:val="000000"/>
+          <w:sz w:val="24"/>
+          <w:szCs w:val="24"/>
+        </w:rPr>
+        <w:br/>
+      </w:r>
     </w:p>
     <w:p>
       <w:pPr>
@@ -1456,11 +1940,359 @@
       </w:rPr>
     </w:lvl>
   </w:abstractNum>
+  <w:abstractNum w:abstractNumId="2" w15:restartNumberingAfterBreak="0">
+    <w:nsid w:val="53B75792"/>
+    <w:multiLevelType w:val="hybridMultilevel"/>
+    <w:tmpl w:val="8D3246EA"/>
+    <w:lvl w:ilvl="0" w:tplc="0409000B">
+      <w:start w:val="1"/>
+      <w:numFmt w:val="bullet"/>
+      <w:lvlText w:val=""/>
+      <w:lvlJc w:val="left"/>
+      <w:pPr>
+        <w:ind w:left="720" w:hanging="360"/>
+      </w:pPr>
+      <w:rPr>
+        <w:rFonts w:ascii="Wingdings" w:hAnsi="Wingdings" w:hint="default"/>
+      </w:rPr>
+    </w:lvl>
+    <w:lvl w:ilvl="1" w:tplc="04090003" w:tentative="1">
+      <w:start w:val="1"/>
+      <w:numFmt w:val="bullet"/>
+      <w:lvlText w:val="o"/>
+      <w:lvlJc w:val="left"/>
+      <w:pPr>
+        <w:ind w:left="1440" w:hanging="360"/>
+      </w:pPr>
+      <w:rPr>
+        <w:rFonts w:ascii="Courier New" w:hAnsi="Courier New" w:cs="Courier New" w:hint="default"/>
+      </w:rPr>
+    </w:lvl>
+    <w:lvl w:ilvl="2" w:tplc="04090005" w:tentative="1">
+      <w:start w:val="1"/>
+      <w:numFmt w:val="bullet"/>
+      <w:lvlText w:val=""/>
+      <w:lvlJc w:val="left"/>
+      <w:pPr>
+        <w:ind w:left="2160" w:hanging="360"/>
+      </w:pPr>
+      <w:rPr>
+        <w:rFonts w:ascii="Wingdings" w:hAnsi="Wingdings" w:hint="default"/>
+      </w:rPr>
+    </w:lvl>
+    <w:lvl w:ilvl="3" w:tplc="04090001" w:tentative="1">
+      <w:start w:val="1"/>
+      <w:numFmt w:val="bullet"/>
+      <w:lvlText w:val=""/>
+      <w:lvlJc w:val="left"/>
+      <w:pPr>
+        <w:ind w:left="2880" w:hanging="360"/>
+      </w:pPr>
+      <w:rPr>
+        <w:rFonts w:ascii="Symbol" w:hAnsi="Symbol" w:hint="default"/>
+      </w:rPr>
+    </w:lvl>
+    <w:lvl w:ilvl="4" w:tplc="04090003" w:tentative="1">
+      <w:start w:val="1"/>
+      <w:numFmt w:val="bullet"/>
+      <w:lvlText w:val="o"/>
+      <w:lvlJc w:val="left"/>
+      <w:pPr>
+        <w:ind w:left="3600" w:hanging="360"/>
+      </w:pPr>
+      <w:rPr>
+        <w:rFonts w:ascii="Courier New" w:hAnsi="Courier New" w:cs="Courier New" w:hint="default"/>
+      </w:rPr>
+    </w:lvl>
+    <w:lvl w:ilvl="5" w:tplc="04090005" w:tentative="1">
+      <w:start w:val="1"/>
+      <w:numFmt w:val="bullet"/>
+      <w:lvlText w:val=""/>
+      <w:lvlJc w:val="left"/>
+      <w:pPr>
+        <w:ind w:left="4320" w:hanging="360"/>
+      </w:pPr>
+      <w:rPr>
+        <w:rFonts w:ascii="Wingdings" w:hAnsi="Wingdings" w:hint="default"/>
+      </w:rPr>
+    </w:lvl>
+    <w:lvl w:ilvl="6" w:tplc="04090001" w:tentative="1">
+      <w:start w:val="1"/>
+      <w:numFmt w:val="bullet"/>
+      <w:lvlText w:val=""/>
+      <w:lvlJc w:val="left"/>
+      <w:pPr>
+        <w:ind w:left="5040" w:hanging="360"/>
+      </w:pPr>
+      <w:rPr>
+        <w:rFonts w:ascii="Symbol" w:hAnsi="Symbol" w:hint="default"/>
+      </w:rPr>
+    </w:lvl>
+    <w:lvl w:ilvl="7" w:tplc="04090003" w:tentative="1">
+      <w:start w:val="1"/>
+      <w:numFmt w:val="bullet"/>
+      <w:lvlText w:val="o"/>
+      <w:lvlJc w:val="left"/>
+      <w:pPr>
+        <w:ind w:left="5760" w:hanging="360"/>
+      </w:pPr>
+      <w:rPr>
+        <w:rFonts w:ascii="Courier New" w:hAnsi="Courier New" w:cs="Courier New" w:hint="default"/>
+      </w:rPr>
+    </w:lvl>
+    <w:lvl w:ilvl="8" w:tplc="04090005" w:tentative="1">
+      <w:start w:val="1"/>
+      <w:numFmt w:val="bullet"/>
+      <w:lvlText w:val=""/>
+      <w:lvlJc w:val="left"/>
+      <w:pPr>
+        <w:ind w:left="6480" w:hanging="360"/>
+      </w:pPr>
+      <w:rPr>
+        <w:rFonts w:ascii="Wingdings" w:hAnsi="Wingdings" w:hint="default"/>
+      </w:rPr>
+    </w:lvl>
+  </w:abstractNum>
+  <w:abstractNum w:abstractNumId="3" w15:restartNumberingAfterBreak="0">
+    <w:nsid w:val="5E7C13D9"/>
+    <w:multiLevelType w:val="hybridMultilevel"/>
+    <w:tmpl w:val="560EDFDA"/>
+    <w:lvl w:ilvl="0" w:tplc="0409000D">
+      <w:start w:val="1"/>
+      <w:numFmt w:val="bullet"/>
+      <w:lvlText w:val=""/>
+      <w:lvlJc w:val="left"/>
+      <w:pPr>
+        <w:ind w:left="720" w:hanging="360"/>
+      </w:pPr>
+      <w:rPr>
+        <w:rFonts w:ascii="Wingdings" w:hAnsi="Wingdings" w:hint="default"/>
+      </w:rPr>
+    </w:lvl>
+    <w:lvl w:ilvl="1" w:tplc="04090003" w:tentative="1">
+      <w:start w:val="1"/>
+      <w:numFmt w:val="bullet"/>
+      <w:lvlText w:val="o"/>
+      <w:lvlJc w:val="left"/>
+      <w:pPr>
+        <w:ind w:left="1440" w:hanging="360"/>
+      </w:pPr>
+      <w:rPr>
+        <w:rFonts w:ascii="Courier New" w:hAnsi="Courier New" w:cs="Courier New" w:hint="default"/>
+      </w:rPr>
+    </w:lvl>
+    <w:lvl w:ilvl="2" w:tplc="04090005" w:tentative="1">
+      <w:start w:val="1"/>
+      <w:numFmt w:val="bullet"/>
+      <w:lvlText w:val=""/>
+      <w:lvlJc w:val="left"/>
+      <w:pPr>
+        <w:ind w:left="2160" w:hanging="360"/>
+      </w:pPr>
+      <w:rPr>
+        <w:rFonts w:ascii="Wingdings" w:hAnsi="Wingdings" w:hint="default"/>
+      </w:rPr>
+    </w:lvl>
+    <w:lvl w:ilvl="3" w:tplc="04090001" w:tentative="1">
+      <w:start w:val="1"/>
+      <w:numFmt w:val="bullet"/>
+      <w:lvlText w:val=""/>
+      <w:lvlJc w:val="left"/>
+      <w:pPr>
+        <w:ind w:left="2880" w:hanging="360"/>
+      </w:pPr>
+      <w:rPr>
+        <w:rFonts w:ascii="Symbol" w:hAnsi="Symbol" w:hint="default"/>
+      </w:rPr>
+    </w:lvl>
+    <w:lvl w:ilvl="4" w:tplc="04090003" w:tentative="1">
+      <w:start w:val="1"/>
+      <w:numFmt w:val="bullet"/>
+      <w:lvlText w:val="o"/>
+      <w:lvlJc w:val="left"/>
+      <w:pPr>
+        <w:ind w:left="3600" w:hanging="360"/>
+      </w:pPr>
+      <w:rPr>
+        <w:rFonts w:ascii="Courier New" w:hAnsi="Courier New" w:cs="Courier New" w:hint="default"/>
+      </w:rPr>
+    </w:lvl>
+    <w:lvl w:ilvl="5" w:tplc="04090005" w:tentative="1">
+      <w:start w:val="1"/>
+      <w:numFmt w:val="bullet"/>
+      <w:lvlText w:val=""/>
+      <w:lvlJc w:val="left"/>
+      <w:pPr>
+        <w:ind w:left="4320" w:hanging="360"/>
+      </w:pPr>
+      <w:rPr>
+        <w:rFonts w:ascii="Wingdings" w:hAnsi="Wingdings" w:hint="default"/>
+      </w:rPr>
+    </w:lvl>
+    <w:lvl w:ilvl="6" w:tplc="04090001" w:tentative="1">
+      <w:start w:val="1"/>
+      <w:numFmt w:val="bullet"/>
+      <w:lvlText w:val=""/>
+      <w:lvlJc w:val="left"/>
+      <w:pPr>
+        <w:ind w:left="5040" w:hanging="360"/>
+      </w:pPr>
+      <w:rPr>
+        <w:rFonts w:ascii="Symbol" w:hAnsi="Symbol" w:hint="default"/>
+      </w:rPr>
+    </w:lvl>
+    <w:lvl w:ilvl="7" w:tplc="04090003" w:tentative="1">
+      <w:start w:val="1"/>
+      <w:numFmt w:val="bullet"/>
+      <w:lvlText w:val="o"/>
+      <w:lvlJc w:val="left"/>
+      <w:pPr>
+        <w:ind w:left="5760" w:hanging="360"/>
+      </w:pPr>
+      <w:rPr>
+        <w:rFonts w:ascii="Courier New" w:hAnsi="Courier New" w:cs="Courier New" w:hint="default"/>
+      </w:rPr>
+    </w:lvl>
+    <w:lvl w:ilvl="8" w:tplc="04090005" w:tentative="1">
+      <w:start w:val="1"/>
+      <w:numFmt w:val="bullet"/>
+      <w:lvlText w:val=""/>
+      <w:lvlJc w:val="left"/>
+      <w:pPr>
+        <w:ind w:left="6480" w:hanging="360"/>
+      </w:pPr>
+      <w:rPr>
+        <w:rFonts w:ascii="Wingdings" w:hAnsi="Wingdings" w:hint="default"/>
+      </w:rPr>
+    </w:lvl>
+  </w:abstractNum>
+  <w:abstractNum w:abstractNumId="4" w15:restartNumberingAfterBreak="0">
+    <w:nsid w:val="7B2F0515"/>
+    <w:multiLevelType w:val="hybridMultilevel"/>
+    <w:tmpl w:val="4B9ABBEE"/>
+    <w:lvl w:ilvl="0" w:tplc="0409000D">
+      <w:start w:val="1"/>
+      <w:numFmt w:val="bullet"/>
+      <w:lvlText w:val=""/>
+      <w:lvlJc w:val="left"/>
+      <w:pPr>
+        <w:ind w:left="720" w:hanging="360"/>
+      </w:pPr>
+      <w:rPr>
+        <w:rFonts w:ascii="Wingdings" w:hAnsi="Wingdings" w:hint="default"/>
+      </w:rPr>
+    </w:lvl>
+    <w:lvl w:ilvl="1" w:tplc="04090003" w:tentative="1">
+      <w:start w:val="1"/>
+      <w:numFmt w:val="bullet"/>
+      <w:lvlText w:val="o"/>
+      <w:lvlJc w:val="left"/>
+      <w:pPr>
+        <w:ind w:left="1440" w:hanging="360"/>
+      </w:pPr>
+      <w:rPr>
+        <w:rFonts w:ascii="Courier New" w:hAnsi="Courier New" w:cs="Courier New" w:hint="default"/>
+      </w:rPr>
+    </w:lvl>
+    <w:lvl w:ilvl="2" w:tplc="04090005" w:tentative="1">
+      <w:start w:val="1"/>
+      <w:numFmt w:val="bullet"/>
+      <w:lvlText w:val=""/>
+      <w:lvlJc w:val="left"/>
+      <w:pPr>
+        <w:ind w:left="2160" w:hanging="360"/>
+      </w:pPr>
+      <w:rPr>
+        <w:rFonts w:ascii="Wingdings" w:hAnsi="Wingdings" w:hint="default"/>
+      </w:rPr>
+    </w:lvl>
+    <w:lvl w:ilvl="3" w:tplc="04090001" w:tentative="1">
+      <w:start w:val="1"/>
+      <w:numFmt w:val="bullet"/>
+      <w:lvlText w:val=""/>
+      <w:lvlJc w:val="left"/>
+      <w:pPr>
+        <w:ind w:left="2880" w:hanging="360"/>
+      </w:pPr>
+      <w:rPr>
+        <w:rFonts w:ascii="Symbol" w:hAnsi="Symbol" w:hint="default"/>
+      </w:rPr>
+    </w:lvl>
+    <w:lvl w:ilvl="4" w:tplc="04090003" w:tentative="1">
+      <w:start w:val="1"/>
+      <w:numFmt w:val="bullet"/>
+      <w:lvlText w:val="o"/>
+      <w:lvlJc w:val="left"/>
+      <w:pPr>
+        <w:ind w:left="3600" w:hanging="360"/>
+      </w:pPr>
+      <w:rPr>
+        <w:rFonts w:ascii="Courier New" w:hAnsi="Courier New" w:cs="Courier New" w:hint="default"/>
+      </w:rPr>
+    </w:lvl>
+    <w:lvl w:ilvl="5" w:tplc="04090005" w:tentative="1">
+      <w:start w:val="1"/>
+      <w:numFmt w:val="bullet"/>
+      <w:lvlText w:val=""/>
+      <w:lvlJc w:val="left"/>
+      <w:pPr>
+        <w:ind w:left="4320" w:hanging="360"/>
+      </w:pPr>
+      <w:rPr>
+        <w:rFonts w:ascii="Wingdings" w:hAnsi="Wingdings" w:hint="default"/>
+      </w:rPr>
+    </w:lvl>
+    <w:lvl w:ilvl="6" w:tplc="04090001" w:tentative="1">
+      <w:start w:val="1"/>
+      <w:numFmt w:val="bullet"/>
+      <w:lvlText w:val=""/>
+      <w:lvlJc w:val="left"/>
+      <w:pPr>
+        <w:ind w:left="5040" w:hanging="360"/>
+      </w:pPr>
+      <w:rPr>
+        <w:rFonts w:ascii="Symbol" w:hAnsi="Symbol" w:hint="default"/>
+      </w:rPr>
+    </w:lvl>
+    <w:lvl w:ilvl="7" w:tplc="04090003" w:tentative="1">
+      <w:start w:val="1"/>
+      <w:numFmt w:val="bullet"/>
+      <w:lvlText w:val="o"/>
+      <w:lvlJc w:val="left"/>
+      <w:pPr>
+        <w:ind w:left="5760" w:hanging="360"/>
+      </w:pPr>
+      <w:rPr>
+        <w:rFonts w:ascii="Courier New" w:hAnsi="Courier New" w:cs="Courier New" w:hint="default"/>
+      </w:rPr>
+    </w:lvl>
+    <w:lvl w:ilvl="8" w:tplc="04090005" w:tentative="1">
+      <w:start w:val="1"/>
+      <w:numFmt w:val="bullet"/>
+      <w:lvlText w:val=""/>
+      <w:lvlJc w:val="left"/>
+      <w:pPr>
+        <w:ind w:left="6480" w:hanging="360"/>
+      </w:pPr>
+      <w:rPr>
+        <w:rFonts w:ascii="Wingdings" w:hAnsi="Wingdings" w:hint="default"/>
+      </w:rPr>
+    </w:lvl>
+  </w:abstractNum>
   <w:num w:numId="1">
     <w:abstractNumId w:val="1"/>
   </w:num>
   <w:num w:numId="2">
     <w:abstractNumId w:val="0"/>
+  </w:num>
+  <w:num w:numId="3">
+    <w:abstractNumId w:val="2"/>
+  </w:num>
+  <w:num w:numId="4">
+    <w:abstractNumId w:val="4"/>
+  </w:num>
+  <w:num w:numId="5">
+    <w:abstractNumId w:val="3"/>
   </w:num>
 </w:numbering>
 </file>

</xml_diff>